<commit_message>
fig mod, cover letter
</commit_message>
<xml_diff>
--- a/paper/2019-06-17_After-Deterrence.docx
+++ b/paper/2019-06-17_After-Deterrence.docx
@@ -61,8 +61,6 @@
       <w:r>
         <w:t xml:space="preserve">15166 </w:t>
       </w:r>
-      <w:bookmarkStart w:id="0" w:name="_GoBack"/>
-      <w:bookmarkEnd w:id="0"/>
       <w:r>
         <w:t>(including title page and abstract)</w:t>
       </w:r>
@@ -316,8 +314,8 @@
       <w:r>
         <w:t xml:space="preserve">Again, this is not a new problem. </w:t>
       </w:r>
-      <w:bookmarkStart w:id="12" w:name="_kr66excyhdrs"/>
-      <w:bookmarkEnd w:id="12"/>
+      <w:bookmarkStart w:id="11" w:name="_kr66excyhdrs"/>
+      <w:bookmarkEnd w:id="11"/>
       <w:r>
         <w:t>While it is convenient to think of peace and war as dichotomous, discrete outcomes, observers have long recognized that tension and violence exist on a spectrum, even as the language used to describe it evolves.</w:t>
       </w:r>
@@ -339,8 +337,8 @@
       <w:pPr>
         <w:pStyle w:val="Heading2"/>
       </w:pPr>
-      <w:bookmarkStart w:id="14" w:name="_qmjz1equ8oin"/>
-      <w:bookmarkEnd w:id="14"/>
+      <w:bookmarkStart w:id="13" w:name="_qmjz1equ8oin"/>
+      <w:bookmarkEnd w:id="13"/>
       <w:r>
         <w:t>Wars Limited by Ends</w:t>
       </w:r>
@@ -424,8 +422,8 @@
       <w:pPr>
         <w:pStyle w:val="Heading2"/>
       </w:pPr>
-      <w:bookmarkStart w:id="21" w:name="_6br7v1wizhuh"/>
-      <w:bookmarkEnd w:id="21"/>
+      <w:bookmarkStart w:id="20" w:name="_6br7v1wizhuh"/>
+      <w:bookmarkEnd w:id="20"/>
       <w:r>
         <w:lastRenderedPageBreak/>
         <w:t>Wars Limited by Risk</w:t>
@@ -576,8 +574,8 @@
       <w:pPr>
         <w:pStyle w:val="Heading2"/>
       </w:pPr>
-      <w:bookmarkStart w:id="33" w:name="_h9izm43h2a15"/>
-      <w:bookmarkEnd w:id="33"/>
+      <w:bookmarkStart w:id="32" w:name="_h9izm43h2a15"/>
+      <w:bookmarkEnd w:id="32"/>
       <w:r>
         <w:t>Wars Limited by Means</w:t>
       </w:r>
@@ -645,8 +643,8 @@
       <w:r>
         <w:t xml:space="preserve"> The recent renewal of interest in low-intensity conflict between more capable competitors in many ways represents a return to the two earlier themes—wars limited by ends and risk-sensitivity</w:t>
       </w:r>
-      <w:bookmarkStart w:id="39" w:name="_xv2zo47pbnrc"/>
-      <w:bookmarkEnd w:id="39"/>
+      <w:bookmarkStart w:id="38" w:name="_xv2zo47pbnrc"/>
+      <w:bookmarkEnd w:id="38"/>
       <w:r>
         <w:t>.</w:t>
       </w:r>
@@ -820,8 +818,8 @@
         <w:spacing w:after="200" w:line="276" w:lineRule="auto"/>
         <w:ind w:left="-15" w:right="-15" w:firstLine="0"/>
       </w:pPr>
-      <w:bookmarkStart w:id="48" w:name="_o5zyiueyr7r"/>
-      <w:bookmarkEnd w:id="48"/>
+      <w:bookmarkStart w:id="47" w:name="_o5zyiueyr7r"/>
+      <w:bookmarkEnd w:id="47"/>
       <w:r>
         <w:rPr>
           <w:i/>
@@ -1471,8 +1469,8 @@
         <w:pStyle w:val="Heading2"/>
         <w:spacing w:after="200" w:line="276" w:lineRule="auto"/>
       </w:pPr>
-      <w:bookmarkStart w:id="53" w:name="_6i5vhzgv1wh"/>
-      <w:bookmarkEnd w:id="53"/>
+      <w:bookmarkStart w:id="52" w:name="_6i5vhzgv1wh"/>
+      <w:bookmarkEnd w:id="52"/>
       <w:r>
         <w:t xml:space="preserve">The Escalation Dilemma </w:t>
       </w:r>
@@ -1641,8 +1639,8 @@
         <w:spacing w:after="200"/>
         <w:ind w:right="10" w:firstLine="0"/>
       </w:pPr>
-      <w:bookmarkStart w:id="57" w:name="_mtpq2ba65iue"/>
-      <w:bookmarkEnd w:id="57"/>
+      <w:bookmarkStart w:id="56" w:name="_mtpq2ba65iue"/>
+      <w:bookmarkEnd w:id="56"/>
       <w:r>
         <w:t>The Deterrence Gradient</w:t>
       </w:r>
@@ -1973,8 +1971,8 @@
         <w:pStyle w:val="Heading1"/>
         <w:ind w:left="0" w:right="10" w:firstLine="0"/>
       </w:pPr>
-      <w:bookmarkStart w:id="79" w:name="_5n3w61b4kam6"/>
-      <w:bookmarkEnd w:id="79"/>
+      <w:bookmarkStart w:id="78" w:name="_5n3w61b4kam6"/>
+      <w:bookmarkEnd w:id="78"/>
       <w:r>
         <w:t>Russian Gray Zone Campaigns</w:t>
       </w:r>
@@ -2003,8 +2001,8 @@
         <w:spacing w:after="200"/>
         <w:ind w:right="10" w:firstLine="0"/>
       </w:pPr>
-      <w:bookmarkStart w:id="81" w:name="_nz7gptvniecz"/>
-      <w:bookmarkEnd w:id="81"/>
+      <w:bookmarkStart w:id="80" w:name="_nz7gptvniecz"/>
+      <w:bookmarkEnd w:id="80"/>
       <w:r>
         <w:t>Cross-National Data</w:t>
       </w:r>
@@ -2074,6 +2072,17 @@
       <w:r>
         <w:t>Figure 1 shows the frequency distribution of Russian gray zone operations since 1994. Contrary to descriptions of gray zone conflict as new or the product of new technologies of war, there does not appear to be an increase in low-intensity or non-kinetic Russian activity over time. Chechnya (1999) and Georgia (2008) represent the most intense Russian intervention and 2014 experienced the highest number of interventions (most of which were associated with Ukraine). Russian gray zone operations have not increased in intensity, but they do appear to be happening more frequently. This might reflect a weakening of Western deterrence, an emboldening of Russian leadership, or the maturation of technical capabilities. Whatever the cause, the result is likely to be a self-defeating (for Russia) strengthening of Western defenses and resolve given better information about the nature of the Russian threat. Like a stain on a microscope slide, Russian operations highlight the contours of the Western deterrence gradient.</w:t>
       </w:r>
+    </w:p>
+    <w:p>
+      <w:pPr>
+        <w:spacing w:after="200"/>
+        <w:ind w:firstLine="0"/>
+      </w:pPr>
+      <w:r>
+        <w:t>A basic hypothesis of our theory is that limited war constrained by deterrence (gray zone conflict) should be distributed along a deterrence gradient, with conflict intensity inversely proportional to the credibility of deterrence. Limited war that is motivated by efficiency, by contrast, should be less correlated with geography.</w:t>
+      </w:r>
+      <w:bookmarkStart w:id="83" w:name="_GoBack"/>
+      <w:bookmarkEnd w:id="83"/>
     </w:p>
     <w:p>
       <w:pPr>
@@ -2088,10 +2097,10 @@
         </w:rPr>
         <w:lastRenderedPageBreak/>
         <w:drawing>
-          <wp:inline distT="0" distB="0" distL="0" distR="4445">
-            <wp:extent cx="5215890" cy="4023360"/>
+          <wp:inline distT="0" distB="0" distL="0" distR="0">
+            <wp:extent cx="5943600" cy="4711843"/>
             <wp:effectExtent l="0" t="0" r="0" b="0"/>
-            <wp:docPr id="1" name="image1.png"/>
+            <wp:docPr id="3" name="Picture 3" descr="https://user-images.githubusercontent.com/32421268/59643977-c1073700-911f-11e9-92d5-5457a6f841a2.png"/>
             <wp:cNvGraphicFramePr>
               <a:graphicFrameLocks xmlns:a="http://schemas.openxmlformats.org/drawingml/2006/main" noChangeAspect="1"/>
             </wp:cNvGraphicFramePr>
@@ -2099,13 +2108,20 @@
               <a:graphicData uri="http://schemas.openxmlformats.org/drawingml/2006/picture">
                 <pic:pic xmlns:pic="http://schemas.openxmlformats.org/drawingml/2006/picture">
                   <pic:nvPicPr>
-                    <pic:cNvPr id="1" name="image1.png"/>
+                    <pic:cNvPr id="0" name="Picture 1" descr="https://user-images.githubusercontent.com/32421268/59643977-c1073700-911f-11e9-92d5-5457a6f841a2.png"/>
                     <pic:cNvPicPr>
                       <a:picLocks noChangeAspect="1" noChangeArrowheads="1"/>
                     </pic:cNvPicPr>
                   </pic:nvPicPr>
                   <pic:blipFill>
-                    <a:blip r:embed="rId7"/>
+                    <a:blip r:embed="rId7" cstate="print">
+                      <a:extLst>
+                        <a:ext uri="{28A0092B-C50C-407E-A947-70E740481C1C}">
+                          <a14:useLocalDpi xmlns:a14="http://schemas.microsoft.com/office/drawing/2010/main" val="0"/>
+                        </a:ext>
+                      </a:extLst>
+                    </a:blip>
+                    <a:srcRect/>
                     <a:stretch>
                       <a:fillRect/>
                     </a:stretch>
@@ -2113,11 +2129,15 @@
                   <pic:spPr bwMode="auto">
                     <a:xfrm>
                       <a:off x="0" y="0"/>
-                      <a:ext cx="5215890" cy="4023360"/>
+                      <a:ext cx="5943600" cy="4711843"/>
                     </a:xfrm>
                     <a:prstGeom prst="rect">
                       <a:avLst/>
                     </a:prstGeom>
+                    <a:noFill/>
+                    <a:ln>
+                      <a:noFill/>
+                    </a:ln>
                   </pic:spPr>
                 </pic:pic>
               </a:graphicData>
@@ -2195,15 +2215,6 @@
         <w:t>.</w:t>
       </w:r>
       <w:proofErr w:type="gramEnd"/>
-    </w:p>
-    <w:p>
-      <w:pPr>
-        <w:spacing w:after="200"/>
-        <w:ind w:firstLine="0"/>
-      </w:pPr>
-      <w:r>
-        <w:t xml:space="preserve">A basic hypothesis of our theory is that limited war constrained by deterrence (gray zone conflict) should be distributed along a deterrence gradient, with conflict intensity inversely proportional to the credibility of deterrence. Limited war that is motivated by efficiency, by contrast, should be less correlated with geography. </w:t>
-      </w:r>
     </w:p>
     <w:p>
       <w:pPr>
@@ -3892,8 +3903,8 @@
       <w:r>
         <w:fldChar w:fldCharType="end"/>
       </w:r>
-      <w:bookmarkStart w:id="1" w:name="__Fieldmark__186_673422073"/>
-      <w:bookmarkEnd w:id="1"/>
+      <w:bookmarkStart w:id="0" w:name="__Fieldmark__186_673422073"/>
+      <w:bookmarkEnd w:id="0"/>
       <w:r>
         <w:rPr>
           <w:rFonts w:cs="Times New Roman"/>
@@ -3980,8 +3991,8 @@
       <w:r>
         <w:fldChar w:fldCharType="end"/>
       </w:r>
-      <w:bookmarkStart w:id="2" w:name="__Fieldmark__228_673422073"/>
-      <w:bookmarkEnd w:id="2"/>
+      <w:bookmarkStart w:id="1" w:name="__Fieldmark__228_673422073"/>
+      <w:bookmarkEnd w:id="1"/>
       <w:r>
         <w:rPr>
           <w:rFonts w:cs="Times New Roman"/>
@@ -4052,8 +4063,8 @@
       <w:r>
         <w:fldChar w:fldCharType="end"/>
       </w:r>
-      <w:bookmarkStart w:id="3" w:name="__Fieldmark__257_673422073"/>
-      <w:bookmarkEnd w:id="3"/>
+      <w:bookmarkStart w:id="2" w:name="__Fieldmark__257_673422073"/>
+      <w:bookmarkEnd w:id="2"/>
       <w:r>
         <w:rPr>
           <w:rFonts w:cs="Times New Roman"/>
@@ -4124,8 +4135,8 @@
       <w:r>
         <w:fldChar w:fldCharType="end"/>
       </w:r>
-      <w:bookmarkStart w:id="4" w:name="__Fieldmark__291_673422073"/>
-      <w:bookmarkEnd w:id="4"/>
+      <w:bookmarkStart w:id="3" w:name="__Fieldmark__291_673422073"/>
+      <w:bookmarkEnd w:id="3"/>
       <w:r>
         <w:rPr>
           <w:rFonts w:cs="Times New Roman"/>
@@ -4212,8 +4223,8 @@
       <w:r>
         <w:fldChar w:fldCharType="end"/>
       </w:r>
-      <w:bookmarkStart w:id="5" w:name="__Fieldmark__325_673422073"/>
-      <w:bookmarkEnd w:id="5"/>
+      <w:bookmarkStart w:id="4" w:name="__Fieldmark__325_673422073"/>
+      <w:bookmarkEnd w:id="4"/>
       <w:r>
         <w:rPr>
           <w:rFonts w:cs="Times New Roman"/>
@@ -4252,8 +4263,8 @@
       <w:r>
         <w:fldChar w:fldCharType="end"/>
       </w:r>
-      <w:bookmarkStart w:id="6" w:name="__Fieldmark__442_673422073"/>
-      <w:bookmarkEnd w:id="6"/>
+      <w:bookmarkStart w:id="5" w:name="__Fieldmark__442_673422073"/>
+      <w:bookmarkEnd w:id="5"/>
       <w:r>
         <w:rPr>
           <w:rFonts w:cs="Times New Roman"/>
@@ -4308,8 +4319,8 @@
       <w:r>
         <w:fldChar w:fldCharType="end"/>
       </w:r>
-      <w:bookmarkStart w:id="7" w:name="__Fieldmark__507_673422073"/>
-      <w:bookmarkEnd w:id="7"/>
+      <w:bookmarkStart w:id="6" w:name="__Fieldmark__507_673422073"/>
+      <w:bookmarkEnd w:id="6"/>
       <w:r>
         <w:rPr>
           <w:rFonts w:cs="Times New Roman"/>
@@ -4396,8 +4407,8 @@
       <w:r>
         <w:fldChar w:fldCharType="end"/>
       </w:r>
-      <w:bookmarkStart w:id="8" w:name="__Fieldmark__523_673422073"/>
-      <w:bookmarkEnd w:id="8"/>
+      <w:bookmarkStart w:id="7" w:name="__Fieldmark__523_673422073"/>
+      <w:bookmarkEnd w:id="7"/>
       <w:r>
         <w:rPr>
           <w:rFonts w:cs="Times New Roman"/>
@@ -4900,8 +4911,8 @@
       <w:r>
         <w:fldChar w:fldCharType="end"/>
       </w:r>
-      <w:bookmarkStart w:id="9" w:name="__Fieldmark__671_673422073"/>
-      <w:bookmarkEnd w:id="9"/>
+      <w:bookmarkStart w:id="8" w:name="__Fieldmark__671_673422073"/>
+      <w:bookmarkEnd w:id="8"/>
       <w:r>
         <w:rPr>
           <w:rFonts w:cs="Times New Roman"/>
@@ -4956,8 +4967,8 @@
       <w:r>
         <w:fldChar w:fldCharType="end"/>
       </w:r>
-      <w:bookmarkStart w:id="10" w:name="__Fieldmark__689_673422073"/>
-      <w:bookmarkEnd w:id="10"/>
+      <w:bookmarkStart w:id="9" w:name="__Fieldmark__689_673422073"/>
+      <w:bookmarkEnd w:id="9"/>
       <w:r>
         <w:rPr>
           <w:rFonts w:cs="Times New Roman"/>
@@ -5028,8 +5039,8 @@
       <w:r>
         <w:fldChar w:fldCharType="end"/>
       </w:r>
-      <w:bookmarkStart w:id="11" w:name="__Fieldmark__718_673422073"/>
-      <w:bookmarkEnd w:id="11"/>
+      <w:bookmarkStart w:id="10" w:name="__Fieldmark__718_673422073"/>
+      <w:bookmarkEnd w:id="10"/>
       <w:r>
         <w:rPr>
           <w:rFonts w:cs="Times New Roman"/>
@@ -5068,8 +5079,8 @@
       <w:r>
         <w:fldChar w:fldCharType="end"/>
       </w:r>
-      <w:bookmarkStart w:id="13" w:name="__Fieldmark__738_673422073"/>
-      <w:bookmarkEnd w:id="13"/>
+      <w:bookmarkStart w:id="12" w:name="__Fieldmark__738_673422073"/>
+      <w:bookmarkEnd w:id="12"/>
       <w:r>
         <w:rPr>
           <w:rFonts w:cs="Times New Roman"/>
@@ -5124,8 +5135,8 @@
       <w:r>
         <w:fldChar w:fldCharType="end"/>
       </w:r>
-      <w:bookmarkStart w:id="15" w:name="__Fieldmark__763_673422073"/>
-      <w:bookmarkEnd w:id="15"/>
+      <w:bookmarkStart w:id="14" w:name="__Fieldmark__763_673422073"/>
+      <w:bookmarkEnd w:id="14"/>
       <w:r>
         <w:rPr>
           <w:rFonts w:cs="Times New Roman"/>
@@ -5164,8 +5175,8 @@
       <w:r>
         <w:fldChar w:fldCharType="end"/>
       </w:r>
-      <w:bookmarkStart w:id="16" w:name="__Fieldmark__777_673422073"/>
-      <w:bookmarkEnd w:id="16"/>
+      <w:bookmarkStart w:id="15" w:name="__Fieldmark__777_673422073"/>
+      <w:bookmarkEnd w:id="15"/>
       <w:r>
         <w:rPr>
           <w:rFonts w:cs="Times New Roman"/>
@@ -5220,8 +5231,8 @@
       <w:r>
         <w:fldChar w:fldCharType="end"/>
       </w:r>
-      <w:bookmarkStart w:id="17" w:name="__Fieldmark__803_673422073"/>
-      <w:bookmarkEnd w:id="17"/>
+      <w:bookmarkStart w:id="16" w:name="__Fieldmark__803_673422073"/>
+      <w:bookmarkEnd w:id="16"/>
       <w:r>
         <w:rPr>
           <w:rFonts w:cs="Times New Roman"/>
@@ -5292,8 +5303,8 @@
       <w:r>
         <w:fldChar w:fldCharType="end"/>
       </w:r>
-      <w:bookmarkStart w:id="18" w:name="__Fieldmark__825_673422073"/>
-      <w:bookmarkEnd w:id="18"/>
+      <w:bookmarkStart w:id="17" w:name="__Fieldmark__825_673422073"/>
+      <w:bookmarkEnd w:id="17"/>
       <w:r>
         <w:rPr>
           <w:rFonts w:cs="Times New Roman"/>
@@ -5348,8 +5359,8 @@
       <w:r>
         <w:fldChar w:fldCharType="end"/>
       </w:r>
-      <w:bookmarkStart w:id="19" w:name="__Fieldmark__843_673422073"/>
-      <w:bookmarkEnd w:id="19"/>
+      <w:bookmarkStart w:id="18" w:name="__Fieldmark__843_673422073"/>
+      <w:bookmarkEnd w:id="18"/>
       <w:r>
         <w:rPr>
           <w:rFonts w:cs="Times New Roman"/>
@@ -5388,8 +5399,8 @@
       <w:r>
         <w:fldChar w:fldCharType="end"/>
       </w:r>
-      <w:bookmarkStart w:id="20" w:name="__Fieldmark__861_673422073"/>
-      <w:bookmarkEnd w:id="20"/>
+      <w:bookmarkStart w:id="19" w:name="__Fieldmark__861_673422073"/>
+      <w:bookmarkEnd w:id="19"/>
       <w:r>
         <w:rPr>
           <w:rFonts w:cs="Times New Roman"/>
@@ -5460,8 +5471,8 @@
       <w:r>
         <w:fldChar w:fldCharType="end"/>
       </w:r>
-      <w:bookmarkStart w:id="22" w:name="__Fieldmark__886_673422073"/>
-      <w:bookmarkEnd w:id="22"/>
+      <w:bookmarkStart w:id="21" w:name="__Fieldmark__886_673422073"/>
+      <w:bookmarkEnd w:id="21"/>
       <w:r>
         <w:rPr>
           <w:rFonts w:cs="Times New Roman"/>
@@ -5532,8 +5543,8 @@
       <w:r>
         <w:fldChar w:fldCharType="end"/>
       </w:r>
-      <w:bookmarkStart w:id="23" w:name="__Fieldmark__906_673422073"/>
-      <w:bookmarkEnd w:id="23"/>
+      <w:bookmarkStart w:id="22" w:name="__Fieldmark__906_673422073"/>
+      <w:bookmarkEnd w:id="22"/>
       <w:r>
         <w:rPr>
           <w:rFonts w:cs="Times New Roman"/>
@@ -5572,8 +5583,8 @@
       <w:r>
         <w:fldChar w:fldCharType="end"/>
       </w:r>
-      <w:bookmarkStart w:id="24" w:name="__Fieldmark__918_673422073"/>
-      <w:bookmarkEnd w:id="24"/>
+      <w:bookmarkStart w:id="23" w:name="__Fieldmark__918_673422073"/>
+      <w:bookmarkEnd w:id="23"/>
       <w:r>
         <w:rPr>
           <w:rFonts w:cs="Times New Roman"/>
@@ -5676,8 +5687,8 @@
       <w:r>
         <w:fldChar w:fldCharType="end"/>
       </w:r>
-      <w:bookmarkStart w:id="25" w:name="__Fieldmark__948_673422073"/>
-      <w:bookmarkEnd w:id="25"/>
+      <w:bookmarkStart w:id="24" w:name="__Fieldmark__948_673422073"/>
+      <w:bookmarkEnd w:id="24"/>
       <w:r>
         <w:rPr>
           <w:rFonts w:cs="Times New Roman"/>
@@ -5732,8 +5743,8 @@
       <w:r>
         <w:fldChar w:fldCharType="end"/>
       </w:r>
-      <w:bookmarkStart w:id="26" w:name="__Fieldmark__971_673422073"/>
-      <w:bookmarkEnd w:id="26"/>
+      <w:bookmarkStart w:id="25" w:name="__Fieldmark__971_673422073"/>
+      <w:bookmarkEnd w:id="25"/>
       <w:r>
         <w:rPr>
           <w:rFonts w:cs="Times New Roman"/>
@@ -5932,8 +5943,8 @@
       <w:r>
         <w:fldChar w:fldCharType="end"/>
       </w:r>
-      <w:bookmarkStart w:id="27" w:name="__Fieldmark__1010_673422073"/>
-      <w:bookmarkEnd w:id="27"/>
+      <w:bookmarkStart w:id="26" w:name="__Fieldmark__1010_673422073"/>
+      <w:bookmarkEnd w:id="26"/>
       <w:r>
         <w:rPr>
           <w:rFonts w:cs="Times New Roman"/>
@@ -5988,8 +5999,8 @@
       <w:r>
         <w:fldChar w:fldCharType="end"/>
       </w:r>
-      <w:bookmarkStart w:id="28" w:name="__Fieldmark__1028_673422073"/>
-      <w:bookmarkEnd w:id="28"/>
+      <w:bookmarkStart w:id="27" w:name="__Fieldmark__1028_673422073"/>
+      <w:bookmarkEnd w:id="27"/>
       <w:r>
         <w:rPr>
           <w:rFonts w:cs="Times New Roman"/>
@@ -6028,8 +6039,8 @@
       <w:r>
         <w:fldChar w:fldCharType="end"/>
       </w:r>
-      <w:bookmarkStart w:id="29" w:name="__Fieldmark__1040_673422073"/>
-      <w:bookmarkEnd w:id="29"/>
+      <w:bookmarkStart w:id="28" w:name="__Fieldmark__1040_673422073"/>
+      <w:bookmarkEnd w:id="28"/>
       <w:r>
         <w:rPr>
           <w:rFonts w:cs="Times New Roman"/>
@@ -6068,8 +6079,8 @@
       <w:r>
         <w:fldChar w:fldCharType="end"/>
       </w:r>
-      <w:bookmarkStart w:id="30" w:name="__Fieldmark__1063_673422073"/>
-      <w:bookmarkEnd w:id="30"/>
+      <w:bookmarkStart w:id="29" w:name="__Fieldmark__1063_673422073"/>
+      <w:bookmarkEnd w:id="29"/>
       <w:r>
         <w:rPr>
           <w:rFonts w:cs="Times New Roman"/>
@@ -6140,8 +6151,8 @@
       <w:r>
         <w:fldChar w:fldCharType="end"/>
       </w:r>
-      <w:bookmarkStart w:id="31" w:name="__Fieldmark__1083_673422073"/>
-      <w:bookmarkEnd w:id="31"/>
+      <w:bookmarkStart w:id="30" w:name="__Fieldmark__1083_673422073"/>
+      <w:bookmarkEnd w:id="30"/>
       <w:r>
         <w:rPr>
           <w:rFonts w:cs="Times New Roman"/>
@@ -6196,8 +6207,8 @@
       <w:r>
         <w:fldChar w:fldCharType="end"/>
       </w:r>
-      <w:bookmarkStart w:id="32" w:name="__Fieldmark__1109_673422073"/>
-      <w:bookmarkEnd w:id="32"/>
+      <w:bookmarkStart w:id="31" w:name="__Fieldmark__1109_673422073"/>
+      <w:bookmarkEnd w:id="31"/>
       <w:r>
         <w:rPr>
           <w:rFonts w:cs="Times New Roman"/>
@@ -6252,8 +6263,8 @@
       <w:r>
         <w:fldChar w:fldCharType="end"/>
       </w:r>
-      <w:bookmarkStart w:id="34" w:name="__Fieldmark__1142_673422073"/>
-      <w:bookmarkEnd w:id="34"/>
+      <w:bookmarkStart w:id="33" w:name="__Fieldmark__1142_673422073"/>
+      <w:bookmarkEnd w:id="33"/>
       <w:r>
         <w:rPr>
           <w:rFonts w:cs="Times New Roman"/>
@@ -6292,8 +6303,8 @@
       <w:r>
         <w:fldChar w:fldCharType="end"/>
       </w:r>
-      <w:bookmarkStart w:id="35" w:name="__Fieldmark__1166_673422073"/>
-      <w:bookmarkEnd w:id="35"/>
+      <w:bookmarkStart w:id="34" w:name="__Fieldmark__1166_673422073"/>
+      <w:bookmarkEnd w:id="34"/>
       <w:r>
         <w:rPr>
           <w:rFonts w:cs="Times New Roman"/>
@@ -6444,8 +6455,8 @@
       <w:r>
         <w:fldChar w:fldCharType="end"/>
       </w:r>
-      <w:bookmarkStart w:id="36" w:name="__Fieldmark__1202_673422073"/>
-      <w:bookmarkEnd w:id="36"/>
+      <w:bookmarkStart w:id="35" w:name="__Fieldmark__1202_673422073"/>
+      <w:bookmarkEnd w:id="35"/>
       <w:proofErr w:type="spellStart"/>
       <w:r>
         <w:rPr>
@@ -6589,8 +6600,8 @@
       <w:r>
         <w:fldChar w:fldCharType="end"/>
       </w:r>
-      <w:bookmarkStart w:id="37" w:name="__Fieldmark__1225_673422073"/>
-      <w:bookmarkEnd w:id="37"/>
+      <w:bookmarkStart w:id="36" w:name="__Fieldmark__1225_673422073"/>
+      <w:bookmarkEnd w:id="36"/>
       <w:r>
         <w:rPr>
           <w:rFonts w:cs="Times New Roman"/>
@@ -6805,8 +6816,8 @@
       <w:r>
         <w:fldChar w:fldCharType="end"/>
       </w:r>
-      <w:bookmarkStart w:id="38" w:name="__Fieldmark__1280_673422073"/>
-      <w:bookmarkEnd w:id="38"/>
+      <w:bookmarkStart w:id="37" w:name="__Fieldmark__1280_673422073"/>
+      <w:bookmarkEnd w:id="37"/>
       <w:r>
         <w:t xml:space="preserve">On organizational structures, see </w:t>
       </w:r>
@@ -7024,8 +7035,8 @@
       <w:r>
         <w:fldChar w:fldCharType="end"/>
       </w:r>
-      <w:bookmarkStart w:id="40" w:name="__Fieldmark__1333_673422073"/>
-      <w:bookmarkEnd w:id="40"/>
+      <w:bookmarkStart w:id="39" w:name="__Fieldmark__1333_673422073"/>
+      <w:bookmarkEnd w:id="39"/>
       <w:r>
         <w:rPr>
           <w:rFonts w:cs="Times New Roman"/>
@@ -7080,8 +7091,8 @@
       <w:r>
         <w:fldChar w:fldCharType="end"/>
       </w:r>
-      <w:bookmarkStart w:id="41" w:name="__Fieldmark__1345_673422073"/>
-      <w:bookmarkEnd w:id="41"/>
+      <w:bookmarkStart w:id="40" w:name="__Fieldmark__1345_673422073"/>
+      <w:bookmarkEnd w:id="40"/>
       <w:r>
         <w:rPr>
           <w:rFonts w:cs="Times New Roman"/>
@@ -7152,8 +7163,8 @@
       <w:r>
         <w:fldChar w:fldCharType="end"/>
       </w:r>
-      <w:bookmarkStart w:id="42" w:name="__Fieldmark__1363_673422073"/>
-      <w:bookmarkEnd w:id="42"/>
+      <w:bookmarkStart w:id="41" w:name="__Fieldmark__1363_673422073"/>
+      <w:bookmarkEnd w:id="41"/>
       <w:r>
         <w:rPr>
           <w:rFonts w:cs="Times New Roman"/>
@@ -7224,8 +7235,8 @@
       <w:r>
         <w:fldChar w:fldCharType="end"/>
       </w:r>
-      <w:bookmarkStart w:id="43" w:name="__Fieldmark__1387_673422073"/>
-      <w:bookmarkEnd w:id="43"/>
+      <w:bookmarkStart w:id="42" w:name="__Fieldmark__1387_673422073"/>
+      <w:bookmarkEnd w:id="42"/>
       <w:r>
         <w:rPr>
           <w:rFonts w:cs="Times New Roman"/>
@@ -7328,8 +7339,8 @@
       <w:r>
         <w:fldChar w:fldCharType="end"/>
       </w:r>
-      <w:bookmarkStart w:id="44" w:name="__Fieldmark__1411_673422073"/>
-      <w:bookmarkEnd w:id="44"/>
+      <w:bookmarkStart w:id="43" w:name="__Fieldmark__1411_673422073"/>
+      <w:bookmarkEnd w:id="43"/>
       <w:r>
         <w:rPr>
           <w:rFonts w:cs="Times New Roman"/>
@@ -7400,8 +7411,8 @@
       <w:r>
         <w:fldChar w:fldCharType="end"/>
       </w:r>
-      <w:bookmarkStart w:id="45" w:name="__Fieldmark__1460_673422073"/>
-      <w:bookmarkEnd w:id="45"/>
+      <w:bookmarkStart w:id="44" w:name="__Fieldmark__1460_673422073"/>
+      <w:bookmarkEnd w:id="44"/>
       <w:r>
         <w:rPr>
           <w:rFonts w:cs="Times New Roman"/>
@@ -7456,8 +7467,8 @@
       <w:r>
         <w:fldChar w:fldCharType="end"/>
       </w:r>
-      <w:bookmarkStart w:id="46" w:name="__Fieldmark__1485_673422073"/>
-      <w:bookmarkEnd w:id="46"/>
+      <w:bookmarkStart w:id="45" w:name="__Fieldmark__1485_673422073"/>
+      <w:bookmarkEnd w:id="45"/>
       <w:r>
         <w:rPr>
           <w:rFonts w:cs="Times New Roman"/>
@@ -7528,8 +7539,8 @@
       <w:r>
         <w:fldChar w:fldCharType="end"/>
       </w:r>
-      <w:bookmarkStart w:id="47" w:name="__Fieldmark__1538_673422073"/>
-      <w:bookmarkEnd w:id="47"/>
+      <w:bookmarkStart w:id="46" w:name="__Fieldmark__1538_673422073"/>
+      <w:bookmarkEnd w:id="46"/>
       <w:r>
         <w:rPr>
           <w:rFonts w:cs="Times New Roman"/>
@@ -7568,8 +7579,8 @@
       <w:r>
         <w:fldChar w:fldCharType="end"/>
       </w:r>
-      <w:bookmarkStart w:id="49" w:name="__Fieldmark__1598_673422073"/>
-      <w:bookmarkEnd w:id="49"/>
+      <w:bookmarkStart w:id="48" w:name="__Fieldmark__1598_673422073"/>
+      <w:bookmarkEnd w:id="48"/>
       <w:r>
         <w:rPr>
           <w:rFonts w:cs="Times New Roman"/>
@@ -7640,8 +7651,8 @@
       <w:r>
         <w:fldChar w:fldCharType="end"/>
       </w:r>
-      <w:bookmarkStart w:id="50" w:name="__Fieldmark__1630_673422073"/>
-      <w:bookmarkEnd w:id="50"/>
+      <w:bookmarkStart w:id="49" w:name="__Fieldmark__1630_673422073"/>
+      <w:bookmarkEnd w:id="49"/>
       <w:r>
         <w:rPr>
           <w:rFonts w:cs="Times New Roman"/>
@@ -7734,8 +7745,8 @@
       <w:r>
         <w:fldChar w:fldCharType="end"/>
       </w:r>
-      <w:bookmarkStart w:id="51" w:name="__Fieldmark__1789_673422073"/>
-      <w:bookmarkEnd w:id="51"/>
+      <w:bookmarkStart w:id="50" w:name="__Fieldmark__1789_673422073"/>
+      <w:bookmarkEnd w:id="50"/>
       <w:r>
         <w:rPr>
           <w:rFonts w:cs="Times New Roman"/>
@@ -7819,8 +7830,8 @@
       <w:r>
         <w:fldChar w:fldCharType="end"/>
       </w:r>
-      <w:bookmarkStart w:id="52" w:name="__Fieldmark__1817_673422073"/>
-      <w:bookmarkEnd w:id="52"/>
+      <w:bookmarkStart w:id="51" w:name="__Fieldmark__1817_673422073"/>
+      <w:bookmarkEnd w:id="51"/>
       <w:r>
         <w:rPr>
           <w:rFonts w:cs="Times New Roman"/>
@@ -7957,8 +7968,8 @@
       <w:r>
         <w:fldChar w:fldCharType="end"/>
       </w:r>
-      <w:bookmarkStart w:id="54" w:name="__Fieldmark__1925_673422073"/>
-      <w:bookmarkEnd w:id="54"/>
+      <w:bookmarkStart w:id="53" w:name="__Fieldmark__1925_673422073"/>
+      <w:bookmarkEnd w:id="53"/>
       <w:r>
         <w:rPr>
           <w:rFonts w:cs="Times New Roman"/>
@@ -7997,8 +8008,8 @@
       <w:r>
         <w:fldChar w:fldCharType="end"/>
       </w:r>
-      <w:bookmarkStart w:id="55" w:name="__Fieldmark__2043_673422073"/>
-      <w:bookmarkEnd w:id="55"/>
+      <w:bookmarkStart w:id="54" w:name="__Fieldmark__2043_673422073"/>
+      <w:bookmarkEnd w:id="54"/>
       <w:r>
         <w:rPr>
           <w:rFonts w:cs="Times New Roman"/>
@@ -8085,8 +8096,8 @@
       <w:r>
         <w:fldChar w:fldCharType="end"/>
       </w:r>
-      <w:bookmarkStart w:id="56" w:name="__Fieldmark__2094_673422073"/>
-      <w:bookmarkEnd w:id="56"/>
+      <w:bookmarkStart w:id="55" w:name="__Fieldmark__2094_673422073"/>
+      <w:bookmarkEnd w:id="55"/>
       <w:r>
         <w:rPr>
           <w:rFonts w:cs="Times New Roman"/>
@@ -8173,8 +8184,8 @@
       <w:r>
         <w:fldChar w:fldCharType="end"/>
       </w:r>
-      <w:bookmarkStart w:id="58" w:name="__Fieldmark__2136_673422073"/>
-      <w:bookmarkEnd w:id="58"/>
+      <w:bookmarkStart w:id="57" w:name="__Fieldmark__2136_673422073"/>
+      <w:bookmarkEnd w:id="57"/>
       <w:r>
         <w:rPr>
           <w:rFonts w:cs="Times New Roman"/>
@@ -8229,8 +8240,8 @@
       <w:r>
         <w:fldChar w:fldCharType="end"/>
       </w:r>
-      <w:bookmarkStart w:id="59" w:name="__Fieldmark__2156_673422073"/>
-      <w:bookmarkEnd w:id="59"/>
+      <w:bookmarkStart w:id="58" w:name="__Fieldmark__2156_673422073"/>
+      <w:bookmarkEnd w:id="58"/>
       <w:r>
         <w:rPr>
           <w:rFonts w:cs="Times New Roman"/>
@@ -8301,8 +8312,8 @@
       <w:r>
         <w:fldChar w:fldCharType="end"/>
       </w:r>
-      <w:bookmarkStart w:id="60" w:name="__Fieldmark__2178_673422073"/>
-      <w:bookmarkEnd w:id="60"/>
+      <w:bookmarkStart w:id="59" w:name="__Fieldmark__2178_673422073"/>
+      <w:bookmarkEnd w:id="59"/>
       <w:r>
         <w:rPr>
           <w:rFonts w:cs="Times New Roman"/>
@@ -8384,8 +8395,8 @@
       <w:r>
         <w:fldChar w:fldCharType="end"/>
       </w:r>
-      <w:bookmarkStart w:id="61" w:name="__Fieldmark__2227_673422073"/>
-      <w:bookmarkEnd w:id="61"/>
+      <w:bookmarkStart w:id="60" w:name="__Fieldmark__2227_673422073"/>
+      <w:bookmarkEnd w:id="60"/>
       <w:proofErr w:type="spellStart"/>
       <w:r>
         <w:rPr>
@@ -8465,8 +8476,8 @@
       <w:r>
         <w:fldChar w:fldCharType="end"/>
       </w:r>
-      <w:bookmarkStart w:id="62" w:name="__Fieldmark__2246_673422073"/>
-      <w:bookmarkEnd w:id="62"/>
+      <w:bookmarkStart w:id="61" w:name="__Fieldmark__2246_673422073"/>
+      <w:bookmarkEnd w:id="61"/>
       <w:r>
         <w:rPr>
           <w:rFonts w:cs="Times New Roman"/>
@@ -8521,8 +8532,8 @@
       <w:r>
         <w:fldChar w:fldCharType="end"/>
       </w:r>
-      <w:bookmarkStart w:id="63" w:name="__Fieldmark__2263_673422073"/>
-      <w:bookmarkEnd w:id="63"/>
+      <w:bookmarkStart w:id="62" w:name="__Fieldmark__2263_673422073"/>
+      <w:bookmarkEnd w:id="62"/>
       <w:r>
         <w:rPr>
           <w:rFonts w:cs="Times New Roman"/>
@@ -8577,8 +8588,8 @@
       <w:r>
         <w:fldChar w:fldCharType="end"/>
       </w:r>
-      <w:bookmarkStart w:id="64" w:name="__Fieldmark__2291_673422073"/>
-      <w:bookmarkEnd w:id="64"/>
+      <w:bookmarkStart w:id="63" w:name="__Fieldmark__2291_673422073"/>
+      <w:bookmarkEnd w:id="63"/>
       <w:r>
         <w:rPr>
           <w:rFonts w:cs="Times New Roman"/>
@@ -8633,8 +8644,8 @@
       <w:r>
         <w:fldChar w:fldCharType="end"/>
       </w:r>
-      <w:bookmarkStart w:id="65" w:name="__Fieldmark__2321_673422073"/>
-      <w:bookmarkEnd w:id="65"/>
+      <w:bookmarkStart w:id="64" w:name="__Fieldmark__2321_673422073"/>
+      <w:bookmarkEnd w:id="64"/>
       <w:r>
         <w:rPr>
           <w:rFonts w:cs="Times New Roman"/>
@@ -8785,8 +8796,8 @@
       <w:r>
         <w:fldChar w:fldCharType="end"/>
       </w:r>
-      <w:bookmarkStart w:id="66" w:name="__Fieldmark__2347_673422073"/>
-      <w:bookmarkEnd w:id="66"/>
+      <w:bookmarkStart w:id="65" w:name="__Fieldmark__2347_673422073"/>
+      <w:bookmarkEnd w:id="65"/>
       <w:r>
         <w:rPr>
           <w:rFonts w:cs="Times New Roman"/>
@@ -8893,8 +8904,8 @@
       <w:r>
         <w:fldChar w:fldCharType="end"/>
       </w:r>
-      <w:bookmarkStart w:id="67" w:name="__Fieldmark__2383_673422073"/>
-      <w:bookmarkEnd w:id="67"/>
+      <w:bookmarkStart w:id="66" w:name="__Fieldmark__2383_673422073"/>
+      <w:bookmarkEnd w:id="66"/>
       <w:r>
         <w:rPr>
           <w:rFonts w:cs="Times New Roman"/>
@@ -8965,8 +8976,8 @@
       <w:r>
         <w:fldChar w:fldCharType="end"/>
       </w:r>
-      <w:bookmarkStart w:id="68" w:name="__Fieldmark__2403_673422073"/>
-      <w:bookmarkEnd w:id="68"/>
+      <w:bookmarkStart w:id="67" w:name="__Fieldmark__2403_673422073"/>
+      <w:bookmarkEnd w:id="67"/>
       <w:r>
         <w:rPr>
           <w:rFonts w:cs="Times New Roman"/>
@@ -9037,8 +9048,8 @@
       <w:r>
         <w:fldChar w:fldCharType="end"/>
       </w:r>
-      <w:bookmarkStart w:id="69" w:name="__Fieldmark__2425_673422073"/>
-      <w:bookmarkEnd w:id="69"/>
+      <w:bookmarkStart w:id="68" w:name="__Fieldmark__2425_673422073"/>
+      <w:bookmarkEnd w:id="68"/>
       <w:r>
         <w:rPr>
           <w:rFonts w:cs="Times New Roman"/>
@@ -9093,8 +9104,8 @@
       <w:r>
         <w:fldChar w:fldCharType="end"/>
       </w:r>
-      <w:bookmarkStart w:id="70" w:name="__Fieldmark__2451_673422073"/>
-      <w:bookmarkEnd w:id="70"/>
+      <w:bookmarkStart w:id="69" w:name="__Fieldmark__2451_673422073"/>
+      <w:bookmarkEnd w:id="69"/>
       <w:r>
         <w:rPr>
           <w:rFonts w:cs="Times New Roman"/>
@@ -9149,8 +9160,8 @@
       <w:r>
         <w:fldChar w:fldCharType="end"/>
       </w:r>
-      <w:bookmarkStart w:id="71" w:name="__Fieldmark__2472_673422073"/>
-      <w:bookmarkEnd w:id="71"/>
+      <w:bookmarkStart w:id="70" w:name="__Fieldmark__2472_673422073"/>
+      <w:bookmarkEnd w:id="70"/>
       <w:proofErr w:type="spellStart"/>
       <w:r>
         <w:rPr>
@@ -9198,8 +9209,8 @@
       <w:r>
         <w:fldChar w:fldCharType="end"/>
       </w:r>
-      <w:bookmarkStart w:id="72" w:name="__Fieldmark__2488_673422073"/>
-      <w:bookmarkEnd w:id="72"/>
+      <w:bookmarkStart w:id="71" w:name="__Fieldmark__2488_673422073"/>
+      <w:bookmarkEnd w:id="71"/>
       <w:r>
         <w:rPr>
           <w:rFonts w:cs="Times New Roman"/>
@@ -9302,8 +9313,8 @@
       <w:r>
         <w:fldChar w:fldCharType="end"/>
       </w:r>
-      <w:bookmarkStart w:id="73" w:name="__Fieldmark__2527_673422073"/>
-      <w:bookmarkEnd w:id="73"/>
+      <w:bookmarkStart w:id="72" w:name="__Fieldmark__2527_673422073"/>
+      <w:bookmarkEnd w:id="72"/>
       <w:r>
         <w:rPr>
           <w:rFonts w:cs="Times New Roman"/>
@@ -9406,8 +9417,8 @@
       <w:r>
         <w:fldChar w:fldCharType="end"/>
       </w:r>
-      <w:bookmarkStart w:id="74" w:name="__Fieldmark__2570_673422073"/>
-      <w:bookmarkEnd w:id="74"/>
+      <w:bookmarkStart w:id="73" w:name="__Fieldmark__2570_673422073"/>
+      <w:bookmarkEnd w:id="73"/>
       <w:r>
         <w:rPr>
           <w:rFonts w:cs="Times New Roman"/>
@@ -9494,8 +9505,8 @@
       <w:r>
         <w:fldChar w:fldCharType="end"/>
       </w:r>
-      <w:bookmarkStart w:id="75" w:name="__Fieldmark__2609_673422073"/>
-      <w:bookmarkEnd w:id="75"/>
+      <w:bookmarkStart w:id="74" w:name="__Fieldmark__2609_673422073"/>
+      <w:bookmarkEnd w:id="74"/>
       <w:r>
         <w:rPr>
           <w:rFonts w:cs="Times New Roman"/>
@@ -9534,8 +9545,8 @@
       <w:r>
         <w:fldChar w:fldCharType="end"/>
       </w:r>
-      <w:bookmarkStart w:id="76" w:name="__Fieldmark__2631_673422073"/>
-      <w:bookmarkEnd w:id="76"/>
+      <w:bookmarkStart w:id="75" w:name="__Fieldmark__2631_673422073"/>
+      <w:bookmarkEnd w:id="75"/>
       <w:r>
         <w:rPr>
           <w:rFonts w:cs="Times New Roman"/>
@@ -9590,8 +9601,8 @@
       <w:r>
         <w:fldChar w:fldCharType="end"/>
       </w:r>
-      <w:bookmarkStart w:id="77" w:name="__Fieldmark__2649_673422073"/>
-      <w:bookmarkEnd w:id="77"/>
+      <w:bookmarkStart w:id="76" w:name="__Fieldmark__2649_673422073"/>
+      <w:bookmarkEnd w:id="76"/>
       <w:r>
         <w:rPr>
           <w:rFonts w:cs="Times New Roman"/>
@@ -9662,8 +9673,8 @@
       <w:r>
         <w:fldChar w:fldCharType="end"/>
       </w:r>
-      <w:bookmarkStart w:id="78" w:name="__Fieldmark__2668_673422073"/>
-      <w:bookmarkEnd w:id="78"/>
+      <w:bookmarkStart w:id="77" w:name="__Fieldmark__2668_673422073"/>
+      <w:bookmarkEnd w:id="77"/>
       <w:proofErr w:type="spellStart"/>
       <w:r>
         <w:rPr>
@@ -9711,8 +9722,8 @@
       <w:r>
         <w:fldChar w:fldCharType="end"/>
       </w:r>
-      <w:bookmarkStart w:id="80" w:name="__Fieldmark__2725_673422073"/>
-      <w:bookmarkEnd w:id="80"/>
+      <w:bookmarkStart w:id="79" w:name="__Fieldmark__2725_673422073"/>
+      <w:bookmarkEnd w:id="79"/>
       <w:r>
         <w:rPr>
           <w:rFonts w:cs="Times New Roman"/>
@@ -9783,8 +9794,8 @@
       <w:r>
         <w:fldChar w:fldCharType="end"/>
       </w:r>
-      <w:bookmarkStart w:id="82" w:name="__Fieldmark__2764_673422073"/>
-      <w:bookmarkEnd w:id="82"/>
+      <w:bookmarkStart w:id="81" w:name="__Fieldmark__2764_673422073"/>
+      <w:bookmarkEnd w:id="81"/>
       <w:proofErr w:type="spellStart"/>
       <w:r>
         <w:rPr>
@@ -9924,8 +9935,8 @@
       <w:r>
         <w:fldChar w:fldCharType="end"/>
       </w:r>
-      <w:bookmarkStart w:id="83" w:name="__Fieldmark__2823_673422073"/>
-      <w:bookmarkEnd w:id="83"/>
+      <w:bookmarkStart w:id="82" w:name="__Fieldmark__2823_673422073"/>
+      <w:bookmarkEnd w:id="82"/>
       <w:r>
         <w:rPr>
           <w:rFonts w:cs="Times New Roman"/>
@@ -13360,7 +13371,7 @@
 </file>
 
 <file path=customXml/itemProps1.xml><?xml version="1.0" encoding="utf-8"?>
-<ds:datastoreItem xmlns:ds="http://schemas.openxmlformats.org/officeDocument/2006/customXml" ds:itemID="{CE9E9319-0800-47C2-85DD-C364E17DF29F}">
+<ds:datastoreItem xmlns:ds="http://schemas.openxmlformats.org/officeDocument/2006/customXml" ds:itemID="{FCD1F01D-2561-4168-8C8B-AC52849464D7}">
   <ds:schemaRefs>
     <ds:schemaRef ds:uri="http://schemas.openxmlformats.org/officeDocument/2006/bibliography"/>
   </ds:schemaRefs>

</xml_diff>